<commit_message>
New translations ROADMAP.docx (Malay)
</commit_message>
<xml_diff>
--- a/done/Malay/ROADMAP.docx
+++ b/done/Malay/ROADMAP.docx
@@ -1,6 +1,6 @@
 
 <file path=word/document.xml><?xml version="1.0" encoding="utf-8"?>
-<w:document xmlns:wpc="http://schemas.microsoft.com/office/word/2010/wordprocessingCanvas" xmlns:mc="http://schemas.openxmlformats.org/markup-compatibility/2006" xmlns:o="urn:schemas-microsoft-com:office:office" xmlns:r="http://schemas.openxmlformats.org/officeDocument/2006/relationships" xmlns:m="http://schemas.openxmlformats.org/officeDocument/2006/math" xmlns:v="urn:schemas-microsoft-com:vml" xmlns:wp14="http://schemas.microsoft.com/office/word/2010/wordprocessingDrawing" xmlns:wp="http://schemas.openxmlformats.org/drawingml/2006/wordprocessingDrawing" xmlns:w10="urn:schemas-microsoft-com:office:word" xmlns:w="http://schemas.openxmlformats.org/wordprocessingml/2006/main" xmlns:w14="http://schemas.microsoft.com/office/word/2010/wordml" xmlns:w15="http://schemas.microsoft.com/office/word/2012/wordml" xmlns:wpg="http://schemas.microsoft.com/office/word/2010/wordprocessingGroup" xmlns:wpi="http://schemas.microsoft.com/office/word/2010/wordprocessingInk" xmlns:wne="http://schemas.microsoft.com/office/word/2006/wordml" xmlns:wps="http://schemas.microsoft.com/office/word/2010/wordprocessingShape" mc:Ignorable="w14 w15 wp14">
+<w:document xmlns:wpc="http://schemas.microsoft.com/office/word/2010/wordprocessingCanvas" xmlns:cx="http://schemas.microsoft.com/office/drawing/2014/chartex" xmlns:cx1="http://schemas.microsoft.com/office/drawing/2015/9/8/chartex" xmlns:cx2="http://schemas.microsoft.com/office/drawing/2015/10/21/chartex" xmlns:cx3="http://schemas.microsoft.com/office/drawing/2016/5/9/chartex" xmlns:cx4="http://schemas.microsoft.com/office/drawing/2016/5/10/chartex" xmlns:cx5="http://schemas.microsoft.com/office/drawing/2016/5/11/chartex" xmlns:cx6="http://schemas.microsoft.com/office/drawing/2016/5/12/chartex" xmlns:cx7="http://schemas.microsoft.com/office/drawing/2016/5/13/chartex" xmlns:cx8="http://schemas.microsoft.com/office/drawing/2016/5/14/chartex" xmlns:mc="http://schemas.openxmlformats.org/markup-compatibility/2006" xmlns:aink="http://schemas.microsoft.com/office/drawing/2016/ink" xmlns:am3d="http://schemas.microsoft.com/office/drawing/2017/model3d" xmlns:o="urn:schemas-microsoft-com:office:office" xmlns:r="http://schemas.openxmlformats.org/officeDocument/2006/relationships" xmlns:m="http://schemas.openxmlformats.org/officeDocument/2006/math" xmlns:v="urn:schemas-microsoft-com:vml" xmlns:wp14="http://schemas.microsoft.com/office/word/2010/wordprocessingDrawing" xmlns:wp="http://schemas.openxmlformats.org/drawingml/2006/wordprocessingDrawing" xmlns:w10="urn:schemas-microsoft-com:office:word" xmlns:w="http://schemas.openxmlformats.org/wordprocessingml/2006/main" xmlns:w14="http://schemas.microsoft.com/office/word/2010/wordml" xmlns:w15="http://schemas.microsoft.com/office/word/2012/wordml" xmlns:w16cid="http://schemas.microsoft.com/office/word/2016/wordml/cid" xmlns:w16se="http://schemas.microsoft.com/office/word/2015/wordml/symex" xmlns:wpg="http://schemas.microsoft.com/office/word/2010/wordprocessingGroup" xmlns:wpi="http://schemas.microsoft.com/office/word/2010/wordprocessingInk" xmlns:wne="http://schemas.microsoft.com/office/word/2006/wordml" xmlns:wps="http://schemas.microsoft.com/office/word/2010/wordprocessingShape" mc:Ignorable="w14 w15 w16se w16cid wp14">
   <w:body>
     <w:p>
       <w:pPr>
@@ -77,242 +77,353 @@
     </w:p>
     <w:p>
       <w:pPr>
+        <w:spacing w:after="60" w:line="396" w:lineRule="atLeast"/>
+        <w:textAlignment w:val="baseline"/>
+        <w:rPr>
+          <w:rFonts w:ascii="inherit" w:eastAsia="Times New Roman" w:hAnsi="inherit" w:cs="Times New Roman"/>
+          <w:b/>
+          <w:bCs/>
+          <w:caps/>
+          <w:color w:val="343434"/>
+          <w:spacing w:val="8"/>
+        </w:rPr>
+      </w:pPr>
+      <w:r>
+        <w:rPr>
+          <w:rFonts w:ascii="inherit" w:hAnsi="inherit" w:cs="Times New Roman" w:eastAsia="Times New Roman"/>
+          <w:b/>
+          <w:bCs/>
+          <w:caps/>
+          <w:color w:val="343434"/>
+          <w:spacing w:val="8"/>
+        </w:rPr>
+        <w:t xml:space="preserve">SMARTCARD AND MERCHANT READER</w:t>
+      </w:r>
+    </w:p>
+    <w:p>
+      <w:pPr>
+        <w:spacing w:after="60" w:line="396" w:lineRule="atLeast"/>
+        <w:textAlignment w:val="baseline"/>
+        <w:rPr>
+          <w:rFonts w:ascii="inherit" w:eastAsia="Times New Roman" w:hAnsi="inherit" w:cs="Times New Roman"/>
+          <w:b/>
+          <w:bCs/>
+          <w:caps/>
+          <w:color w:val="343434"/>
+          <w:spacing w:val="8"/>
+        </w:rPr>
+      </w:pPr>
+      <w:r>
+        <w:rPr>
+          <w:rFonts w:ascii="inherit" w:hAnsi="inherit" w:cs="Times New Roman" w:eastAsia="Times New Roman"/>
+          <w:b/>
+          <w:bCs/>
+          <w:caps/>
+          <w:color w:val="343434"/>
+          <w:spacing w:val="8"/>
+        </w:rPr>
+        <w:t xml:space="preserve">HARDWARE WALLETS</w:t>
+      </w:r>
+    </w:p>
+    <w:p>
+      <w:pPr>
+        <w:spacing w:after="60" w:line="396" w:lineRule="atLeast"/>
+        <w:textAlignment w:val="baseline"/>
+        <w:rPr>
+          <w:rFonts w:ascii="inherit" w:eastAsia="Times New Roman" w:hAnsi="inherit" w:cs="Times New Roman"/>
+          <w:b/>
+          <w:bCs/>
+          <w:caps/>
+          <w:color w:val="343434"/>
+          <w:spacing w:val="8"/>
+        </w:rPr>
+      </w:pPr>
+      <w:r>
+        <w:rPr>
+          <w:rFonts w:ascii="inherit" w:hAnsi="inherit" w:cs="Times New Roman" w:eastAsia="Times New Roman"/>
+          <w:b/>
+          <w:bCs/>
+          <w:caps/>
+          <w:color w:val="343434"/>
+          <w:spacing w:val="8"/>
+        </w:rPr>
+        <w:t xml:space="preserve">UPGRADED EXPLORER</w:t>
+      </w:r>
+    </w:p>
+    <w:p>
+      <w:pPr>
+        <w:spacing w:after="60" w:line="396" w:lineRule="atLeast"/>
+        <w:textAlignment w:val="baseline"/>
+        <w:rPr>
+          <w:rFonts w:ascii="inherit" w:eastAsia="Times New Roman" w:hAnsi="inherit" w:cs="Times New Roman"/>
+          <w:b/>
+          <w:bCs/>
+          <w:caps/>
+          <w:color w:val="343434"/>
+          <w:spacing w:val="8"/>
+        </w:rPr>
+      </w:pPr>
+      <w:r>
+        <w:rPr>
+          <w:rFonts w:ascii="inherit" w:hAnsi="inherit" w:cs="Times New Roman" w:eastAsia="Times New Roman"/>
+          <w:b/>
+          <w:bCs/>
+          <w:caps/>
+          <w:color w:val="343434"/>
+          <w:spacing w:val="8"/>
+        </w:rPr>
+        <w:t xml:space="preserve">SMARTNODE STARTING FROM WEBWALLET</w:t>
+      </w:r>
+    </w:p>
+    <w:p>
+      <w:pPr>
+        <w:spacing w:after="60" w:line="396" w:lineRule="atLeast"/>
+        <w:textAlignment w:val="baseline"/>
+        <w:rPr>
+          <w:rFonts w:ascii="inherit" w:eastAsia="Times New Roman" w:hAnsi="inherit" w:cs="Times New Roman"/>
+          <w:b/>
+          <w:bCs/>
+          <w:caps/>
+          <w:color w:val="343434"/>
+          <w:spacing w:val="8"/>
+        </w:rPr>
+      </w:pPr>
+      <w:r>
+        <w:rPr>
+          <w:rFonts w:ascii="inherit" w:hAnsi="inherit" w:cs="Times New Roman" w:eastAsia="Times New Roman"/>
+          <w:b/>
+          <w:bCs/>
+          <w:caps/>
+          <w:color w:val="343434"/>
+          <w:spacing w:val="8"/>
+        </w:rPr>
+        <w:t xml:space="preserve">NATIVE MOBILE WALLET WITH MULTICURRENCY TRADING ABILITY</w:t>
+      </w:r>
+    </w:p>
+    <w:p>
+      <w:pPr>
+        <w:spacing w:after="60" w:line="396" w:lineRule="atLeast"/>
+        <w:textAlignment w:val="baseline"/>
+        <w:rPr>
+          <w:rFonts w:ascii="inherit" w:eastAsia="Times New Roman" w:hAnsi="inherit" w:cs="Times New Roman"/>
+          <w:b/>
+          <w:bCs/>
+          <w:caps/>
+          <w:color w:val="343434"/>
+          <w:spacing w:val="8"/>
+        </w:rPr>
+      </w:pPr>
+      <w:r>
+        <w:rPr>
+          <w:rFonts w:ascii="inherit" w:hAnsi="inherit" w:cs="Times New Roman" w:eastAsia="Times New Roman"/>
+          <w:b/>
+          <w:bCs/>
+          <w:caps/>
+          <w:color w:val="343434"/>
+          <w:spacing w:val="8"/>
+        </w:rPr>
+        <w:t xml:space="preserve">ADAPTIVE BLOCKS</w:t>
+      </w:r>
+    </w:p>
+    <w:p>
+      <w:pPr>
+        <w:spacing w:after="60" w:line="396" w:lineRule="atLeast"/>
+        <w:textAlignment w:val="baseline"/>
+        <w:rPr>
+          <w:rFonts w:ascii="inherit" w:eastAsia="Times New Roman" w:hAnsi="inherit" w:cs="Times New Roman"/>
+          <w:b/>
+          <w:bCs/>
+          <w:caps/>
+          <w:color w:val="343434"/>
+          <w:spacing w:val="8"/>
+        </w:rPr>
+      </w:pPr>
+      <w:r>
+        <w:rPr>
+          <w:rFonts w:ascii="inherit" w:hAnsi="inherit" w:cs="Times New Roman" w:eastAsia="Times New Roman"/>
+          <w:b/>
+          <w:bCs/>
+          <w:caps/>
+          <w:color w:val="343434"/>
+          <w:spacing w:val="8"/>
+        </w:rPr>
+        <w:t xml:space="preserve">24HR SUPPORT CENTER</w:t>
+      </w:r>
+    </w:p>
+    <w:p>
+      <w:pPr>
+        <w:spacing w:after="60" w:line="396" w:lineRule="atLeast"/>
+        <w:textAlignment w:val="baseline"/>
+        <w:rPr>
+          <w:rFonts w:ascii="inherit" w:eastAsia="Times New Roman" w:hAnsi="inherit" w:cs="Times New Roman"/>
+          <w:b/>
+          <w:bCs/>
+          <w:caps/>
+          <w:color w:val="343434"/>
+          <w:spacing w:val="8"/>
+        </w:rPr>
+      </w:pPr>
+      <w:r>
+        <w:rPr>
+          <w:rFonts w:ascii="inherit" w:hAnsi="inherit" w:cs="Times New Roman" w:eastAsia="Times New Roman"/>
+          <w:b/>
+          <w:bCs/>
+          <w:caps/>
+          <w:color w:val="343434"/>
+          <w:spacing w:val="8"/>
+        </w:rPr>
+        <w:t>SUPERNODES</w:t>
+      </w:r>
+    </w:p>
+    <w:p>
+      <w:pPr>
+        <w:spacing w:after="60" w:line="396" w:lineRule="atLeast"/>
+        <w:textAlignment w:val="baseline"/>
+        <w:rPr>
+          <w:rFonts w:ascii="inherit" w:eastAsia="Times New Roman" w:hAnsi="inherit" w:cs="Times New Roman"/>
+          <w:b/>
+          <w:bCs/>
+          <w:caps/>
+          <w:color w:val="343434"/>
+          <w:spacing w:val="8"/>
+        </w:rPr>
+      </w:pPr>
+      <w:r>
+        <w:rPr>
+          <w:rFonts w:ascii="inherit" w:hAnsi="inherit" w:cs="Times New Roman" w:eastAsia="Times New Roman"/>
+          <w:b/>
+          <w:bCs/>
+          <w:caps/>
+          <w:color w:val="343434"/>
+          <w:spacing w:val="8"/>
+        </w:rPr>
+        <w:t xml:space="preserve">IMPROVED SMARTREWARDS</w:t>
+      </w:r>
+    </w:p>
+    <w:p>
+      <w:pPr>
+        <w:spacing w:after="60" w:line="396" w:lineRule="atLeast"/>
+        <w:textAlignment w:val="baseline"/>
+        <w:rPr>
+          <w:rFonts w:ascii="inherit" w:eastAsia="Times New Roman" w:hAnsi="inherit" w:cs="Times New Roman"/>
+          <w:b/>
+          <w:bCs/>
+          <w:caps/>
+          <w:color w:val="343434"/>
+          <w:spacing w:val="8"/>
+        </w:rPr>
+      </w:pPr>
+      <w:r>
+        <w:rPr>
+          <w:rFonts w:ascii="inherit" w:hAnsi="inherit" w:cs="Times New Roman" w:eastAsia="Times New Roman"/>
+          <w:b/>
+          <w:bCs/>
+          <w:caps/>
+          <w:color w:val="343434"/>
+          <w:spacing w:val="8"/>
+        </w:rPr>
+        <w:t xml:space="preserve">SMARTNODE STARTING FROM ELECTRUM</w:t>
+      </w:r>
+    </w:p>
+    <w:p>
+      <w:pPr>
+        <w:spacing w:after="60" w:line="396" w:lineRule="atLeast"/>
+        <w:textAlignment w:val="baseline"/>
+        <w:rPr>
+          <w:rFonts w:ascii="inherit" w:eastAsia="Times New Roman" w:hAnsi="inherit" w:cs="Times New Roman"/>
+          <w:b/>
+          <w:bCs/>
+          <w:caps/>
+          <w:color w:val="343434"/>
+          <w:spacing w:val="8"/>
+        </w:rPr>
+      </w:pPr>
+      <w:r>
+        <w:rPr>
+          <w:rFonts w:ascii="inherit" w:hAnsi="inherit" w:cs="Times New Roman" w:eastAsia="Times New Roman"/>
+          <w:b/>
+          <w:bCs/>
+          <w:caps/>
+          <w:color w:val="343434"/>
+          <w:spacing w:val="8"/>
+        </w:rPr>
+        <w:t xml:space="preserve">ON BLOCKCHAIN PROPOSAL VOTING</w:t>
+      </w:r>
+    </w:p>
+    <w:p>
+      <w:pPr>
+        <w:spacing w:after="60" w:line="396" w:lineRule="atLeast"/>
+        <w:textAlignment w:val="baseline"/>
+        <w:rPr>
+          <w:rFonts w:ascii="inherit" w:eastAsia="Times New Roman" w:hAnsi="inherit" w:cs="Times New Roman"/>
+          <w:b/>
+          <w:bCs/>
+          <w:caps/>
+          <w:color w:val="343434"/>
+          <w:spacing w:val="8"/>
+        </w:rPr>
+      </w:pPr>
+      <w:r>
+        <w:rPr>
+          <w:rFonts w:ascii="inherit" w:hAnsi="inherit" w:cs="Times New Roman" w:eastAsia="Times New Roman"/>
+          <w:b/>
+          <w:bCs/>
+          <w:caps/>
+          <w:color w:val="343434"/>
+          <w:spacing w:val="8"/>
+        </w:rPr>
+        <w:t xml:space="preserve">COLD VOTING KEYS</w:t>
+      </w:r>
+    </w:p>
+    <w:p>
+      <w:pPr>
+        <w:spacing w:after="60" w:line="396" w:lineRule="atLeast"/>
+        <w:textAlignment w:val="baseline"/>
+        <w:rPr>
+          <w:rFonts w:ascii="inherit" w:eastAsia="Times New Roman" w:hAnsi="inherit" w:cs="Times New Roman"/>
+          <w:b/>
+          <w:bCs/>
+          <w:caps/>
+          <w:color w:val="343434"/>
+          <w:spacing w:val="8"/>
+        </w:rPr>
+      </w:pPr>
+      <w:r>
+        <w:rPr>
+          <w:rFonts w:ascii="inherit" w:hAnsi="inherit" w:cs="Times New Roman" w:eastAsia="Times New Roman"/>
+          <w:b/>
+          <w:bCs/>
+          <w:caps/>
+          <w:color w:val="343434"/>
+          <w:spacing w:val="8"/>
+        </w:rPr>
+        <w:t xml:space="preserve">UPDATED WEBSITE DESIGN</w:t>
+      </w:r>
+    </w:p>
+    <w:p>
+      <w:pPr>
         <w:shd w:val="clear" w:color="auto" w:fill="FFFFFF"/>
-        <w:spacing w:after="60" w:line="396" w:lineRule="atLeast"/>
-        <w:textAlignment w:val="baseline"/>
-        <w:rPr>
-          <w:rFonts w:ascii="Tahoma" w:eastAsia="Times New Roman" w:hAnsi="Tahoma" w:cs="Tahoma"/>
-          <w:b/>
-          <w:bCs/>
-          <w:caps/>
-          <w:color w:val="F4B517"/>
-          <w:spacing w:val="8"/>
-          <w:sz w:val="28"/>
-          <w:szCs w:val="28"/>
-        </w:rPr>
-      </w:pPr>
-      <w:r>
-        <w:rPr>
-          <w:rFonts w:ascii="Tahoma" w:hAnsi="Tahoma" w:cs="Tahoma" w:eastAsia="Times New Roman"/>
-          <w:b/>
-          <w:bCs/>
-          <w:caps/>
-          <w:color w:val="F4B517"/>
-          <w:spacing w:val="8"/>
-          <w:sz w:val="28"/>
-          <w:szCs w:val="28"/>
-        </w:rPr>
-        <w:t xml:space="preserve">SMARTCARD AND MERCHANT READER</w:t>
-      </w:r>
-    </w:p>
-    <w:p>
-      <w:pPr>
-        <w:shd w:val="clear" w:color="auto" w:fill="FFFFFF"/>
-        <w:spacing w:after="60" w:line="396" w:lineRule="atLeast"/>
-        <w:textAlignment w:val="baseline"/>
-        <w:rPr>
-          <w:rFonts w:ascii="Tahoma" w:eastAsia="Times New Roman" w:hAnsi="Tahoma" w:cs="Tahoma"/>
-          <w:b/>
-          <w:bCs/>
-          <w:caps/>
-          <w:color w:val="F4B517"/>
-          <w:spacing w:val="8"/>
-          <w:sz w:val="28"/>
-          <w:szCs w:val="28"/>
-        </w:rPr>
-      </w:pPr>
-      <w:r>
-        <w:rPr>
-          <w:rFonts w:ascii="Tahoma" w:hAnsi="Tahoma" w:cs="Tahoma" w:eastAsia="Times New Roman"/>
-          <w:b/>
-          <w:bCs/>
-          <w:caps/>
-          <w:color w:val="F4B517"/>
-          <w:spacing w:val="8"/>
-          <w:sz w:val="28"/>
-          <w:szCs w:val="28"/>
-        </w:rPr>
-        <w:t xml:space="preserve">UPGRADED EXPLORER</w:t>
-      </w:r>
-    </w:p>
-    <w:p>
-      <w:pPr>
-        <w:shd w:val="clear" w:color="auto" w:fill="FFFFFF"/>
-        <w:spacing w:after="60" w:line="396" w:lineRule="atLeast"/>
-        <w:textAlignment w:val="baseline"/>
-        <w:rPr>
-          <w:rFonts w:ascii="Tahoma" w:eastAsia="Times New Roman" w:hAnsi="Tahoma" w:cs="Tahoma"/>
-          <w:b/>
-          <w:bCs/>
-          <w:caps/>
-          <w:color w:val="F4B517"/>
-          <w:spacing w:val="8"/>
-          <w:sz w:val="28"/>
-          <w:szCs w:val="28"/>
-        </w:rPr>
-      </w:pPr>
-      <w:r>
-        <w:rPr>
-          <w:rFonts w:ascii="Tahoma" w:hAnsi="Tahoma" w:cs="Tahoma" w:eastAsia="Times New Roman"/>
-          <w:b/>
-          <w:bCs/>
-          <w:caps/>
-          <w:color w:val="F4B517"/>
-          <w:spacing w:val="8"/>
-          <w:sz w:val="28"/>
-          <w:szCs w:val="28"/>
-        </w:rPr>
-        <w:t xml:space="preserve">SMARTNODE STARTING FROM WEBWALLET</w:t>
-      </w:r>
-    </w:p>
-    <w:p>
-      <w:pPr>
-        <w:shd w:val="clear" w:color="auto" w:fill="FFFFFF"/>
-        <w:spacing w:after="60" w:line="396" w:lineRule="atLeast"/>
-        <w:textAlignment w:val="baseline"/>
-        <w:rPr>
-          <w:rFonts w:ascii="Tahoma" w:eastAsia="Times New Roman" w:hAnsi="Tahoma" w:cs="Tahoma"/>
-          <w:b/>
-          <w:bCs/>
-          <w:caps/>
-          <w:color w:val="F4B517"/>
-          <w:spacing w:val="8"/>
-          <w:sz w:val="28"/>
-          <w:szCs w:val="28"/>
-        </w:rPr>
-      </w:pPr>
-      <w:r>
-        <w:rPr>
-          <w:rFonts w:ascii="Tahoma" w:hAnsi="Tahoma" w:cs="Tahoma" w:eastAsia="Times New Roman"/>
-          <w:b/>
-          <w:bCs/>
-          <w:caps/>
-          <w:color w:val="F4B517"/>
-          <w:spacing w:val="8"/>
-          <w:sz w:val="28"/>
-          <w:szCs w:val="28"/>
-        </w:rPr>
-        <w:t xml:space="preserve">NATIVE MOBILE WALLET WITH MULTICURRENCY TRADING ABILITY</w:t>
-      </w:r>
-    </w:p>
-    <w:p>
-      <w:pPr>
-        <w:shd w:val="clear" w:color="auto" w:fill="FFFFFF"/>
-        <w:spacing w:after="60" w:line="396" w:lineRule="atLeast"/>
-        <w:textAlignment w:val="baseline"/>
-        <w:rPr>
-          <w:rFonts w:ascii="Tahoma" w:eastAsia="Times New Roman" w:hAnsi="Tahoma" w:cs="Tahoma"/>
-          <w:b/>
-          <w:bCs/>
-          <w:caps/>
-          <w:color w:val="F4B517"/>
-          <w:spacing w:val="8"/>
-          <w:sz w:val="28"/>
-          <w:szCs w:val="28"/>
-        </w:rPr>
-      </w:pPr>
-      <w:r>
-        <w:rPr>
-          <w:rFonts w:ascii="Tahoma" w:hAnsi="Tahoma" w:cs="Tahoma" w:eastAsia="Times New Roman"/>
-          <w:b/>
-          <w:bCs/>
-          <w:caps/>
-          <w:color w:val="F4B517"/>
-          <w:spacing w:val="8"/>
-          <w:sz w:val="28"/>
-          <w:szCs w:val="28"/>
-        </w:rPr>
-        <w:t xml:space="preserve">ADAPTIVE BLOCKS</w:t>
-      </w:r>
-    </w:p>
-    <w:p>
-      <w:pPr>
-        <w:shd w:val="clear" w:color="auto" w:fill="FFFFFF"/>
-        <w:spacing w:after="60" w:line="396" w:lineRule="atLeast"/>
-        <w:textAlignment w:val="baseline"/>
-        <w:rPr>
-          <w:rFonts w:ascii="Tahoma" w:eastAsia="Times New Roman" w:hAnsi="Tahoma" w:cs="Tahoma"/>
-          <w:b/>
-          <w:bCs/>
-          <w:caps/>
-          <w:color w:val="F4B517"/>
-          <w:spacing w:val="8"/>
-          <w:sz w:val="28"/>
-          <w:szCs w:val="28"/>
-        </w:rPr>
-      </w:pPr>
-      <w:r>
-        <w:rPr>
-          <w:rFonts w:ascii="Tahoma" w:hAnsi="Tahoma" w:cs="Tahoma" w:eastAsia="Times New Roman"/>
-          <w:b/>
-          <w:bCs/>
-          <w:caps/>
-          <w:color w:val="F4B517"/>
-          <w:spacing w:val="8"/>
-          <w:sz w:val="28"/>
-          <w:szCs w:val="28"/>
-        </w:rPr>
-        <w:t xml:space="preserve">BIP47 FOR PRIVATE TRANSACTIONS</w:t>
-      </w:r>
-    </w:p>
-    <w:p>
-      <w:pPr>
-        <w:shd w:val="clear" w:color="auto" w:fill="FFFFFF"/>
-        <w:spacing w:after="60" w:line="396" w:lineRule="atLeast"/>
-        <w:textAlignment w:val="baseline"/>
-        <w:rPr>
-          <w:rFonts w:ascii="Tahoma" w:eastAsia="Times New Roman" w:hAnsi="Tahoma" w:cs="Tahoma"/>
-          <w:b/>
-          <w:bCs/>
-          <w:caps/>
-          <w:color w:val="F4B517"/>
-          <w:spacing w:val="8"/>
-          <w:sz w:val="28"/>
-          <w:szCs w:val="28"/>
-        </w:rPr>
-      </w:pPr>
-      <w:r>
-        <w:rPr>
-          <w:rFonts w:ascii="Tahoma" w:hAnsi="Tahoma" w:cs="Tahoma" w:eastAsia="Times New Roman"/>
-          <w:b/>
-          <w:bCs/>
-          <w:caps/>
-          <w:color w:val="F4B517"/>
-          <w:spacing w:val="8"/>
-          <w:sz w:val="28"/>
-          <w:szCs w:val="28"/>
-        </w:rPr>
-        <w:t xml:space="preserve">24HR SUPPORT CENTER</w:t>
-      </w:r>
-    </w:p>
-    <w:p>
-      <w:pPr>
-        <w:shd w:val="clear" w:color="auto" w:fill="FFFFFF"/>
-        <w:spacing w:line="396" w:lineRule="atLeast"/>
-        <w:textAlignment w:val="baseline"/>
-        <w:rPr>
-          <w:rFonts w:ascii="Tahoma" w:eastAsia="Times New Roman" w:hAnsi="Tahoma" w:cs="Tahoma"/>
-          <w:b/>
-          <w:bCs/>
-          <w:caps/>
-          <w:color w:val="F4B517"/>
-          <w:spacing w:val="8"/>
-          <w:sz w:val="28"/>
-          <w:szCs w:val="28"/>
-        </w:rPr>
-      </w:pPr>
-      <w:r>
-        <w:rPr>
-          <w:rFonts w:ascii="Tahoma" w:hAnsi="Tahoma" w:cs="Tahoma" w:eastAsia="Times New Roman"/>
-          <w:b/>
-          <w:bCs/>
-          <w:caps/>
-          <w:color w:val="F4B517"/>
-          <w:spacing w:val="8"/>
-          <w:sz w:val="28"/>
-          <w:szCs w:val="28"/>
-        </w:rPr>
-        <w:t xml:space="preserve">HARDWARE WALLETS</w:t>
+        <w:spacing w:after="0" w:line="396" w:lineRule="atLeast"/>
+        <w:textAlignment w:val="baseline"/>
+        <w:rPr>
+          <w:rFonts w:ascii="open sans" w:eastAsia="Times New Roman" w:hAnsi="open sans" w:cs="open sans"/>
+          <w:b/>
+          <w:bCs/>
+          <w:caps/>
+          <w:color w:val="343434"/>
+          <w:spacing w:val="8"/>
+        </w:rPr>
+      </w:pPr>
+      <w:r>
+        <w:rPr>
+          <w:rFonts w:ascii="open sans" w:hAnsi="open sans" w:cs="open sans" w:eastAsia="Times New Roman"/>
+          <w:b/>
+          <w:bCs/>
+          <w:caps/>
+          <w:color w:val="343434"/>
+          <w:spacing w:val="8"/>
+        </w:rPr>
+        <w:t xml:space="preserve">ELECTRUM SMARTVOTING</w:t>
       </w:r>
     </w:p>
     <w:p>
@@ -340,27 +451,25 @@
     </w:p>
     <w:p>
       <w:pPr>
-        <w:shd w:val="clear" w:color="auto" w:fill="FFFFFF"/>
-        <w:spacing w:after="0" w:line="396" w:lineRule="atLeast"/>
-        <w:textAlignment w:val="baseline"/>
-        <w:rPr>
-          <w:rFonts w:ascii="Tahoma" w:eastAsia="Times New Roman" w:hAnsi="Tahoma" w:cs="Tahoma"/>
-          <w:color w:val="252525"/>
-          <w:sz w:val="28"/>
-          <w:szCs w:val="28"/>
-        </w:rPr>
-      </w:pPr>
-      <w:r>
-        <w:rPr>
-          <w:rFonts w:ascii="Tahoma" w:hAnsi="Tahoma" w:cs="Tahoma" w:eastAsia="Times New Roman"/>
+        <w:spacing w:after="0" w:line="240" w:lineRule="auto"/>
+        <w:rPr>
+          <w:rFonts w:ascii="Times New Roman" w:eastAsia="Times New Roman" w:hAnsi="Times New Roman" w:cs="Times New Roman"/>
+          <w:sz w:val="24"/>
+          <w:szCs w:val="24"/>
+        </w:rPr>
+      </w:pPr>
+      <w:r>
+        <w:rPr>
+          <w:rFonts w:ascii="open sans" w:hAnsi="open sans" w:cs="open sans" w:eastAsia="Times New Roman"/>
           <w:b/>
           <w:bCs/>
           <w:color w:val="2B2B2B"/>
-          <w:sz w:val="28"/>
-          <w:szCs w:val="28"/>
+          <w:sz w:val="21"/>
+          <w:szCs w:val="21"/>
           <w:bdr w:val="none" w:sz="0" w:space="0" w:color="auto" w:frame="1"/>
-        </w:rPr>
-        <w:t xml:space="preserve">Renew(disabled), SmartRewards, SmartHive voting, SmartHive, Smart Webwallet, Mobile wallets, SmartNodes, Electrum, Pay to email, InstantPay, Core upgrades for faster syncing</w:t>
+          <w:shd w:val="clear" w:color="auto" w:fill="FFFFFF"/>
+        </w:rPr>
+        <w:t xml:space="preserve">SmartRewards, SmartHive voting, SmartHive, Smart Webwallet, Mobile wallets, SmartNodes, Electrum, Pay to email, InstantPay, Core upgrades for faster syncing, vault, multisig (complete), trezor (firmware complete)</w:t>
       </w:r>
     </w:p>
     <w:p>
@@ -647,8 +756,6 @@
         </w:rPr>
         <w:fldChar w:fldCharType="separate"/>
       </w:r>
-      <w:bookmarkStart w:id="0" w:name="_GoBack"/>
-      <w:bookmarkEnd w:id="0"/>
     </w:p>
     <w:p>
       <w:pPr>
@@ -661,7 +768,6 @@
           <w:szCs w:val="28"/>
         </w:rPr>
       </w:pPr>
-      <w:proofErr w:type="spellStart"/>
       <w:r>
         <w:rPr>
           <w:rFonts w:ascii="Tahoma" w:eastAsia="Times New Roman" w:hAnsi="Tahoma" w:cs="Tahoma"/>
@@ -671,19 +777,7 @@
           <w:u w:val="single"/>
           <w:bdr w:val="none" w:sz="0" w:space="0" w:color="auto" w:frame="1"/>
         </w:rPr>
-        <w:t>SmartCash</w:t>
-      </w:r>
-      <w:proofErr w:type="spellEnd"/>
-      <w:r>
-        <w:rPr>
-          <w:rFonts w:ascii="Tahoma" w:eastAsia="Times New Roman" w:hAnsi="Tahoma" w:cs="Tahoma"/>
-          <w:color w:val="252525"/>
-          <w:sz w:val="28"/>
-          <w:szCs w:val="28"/>
-          <w:u w:val="single"/>
-          <w:bdr w:val="none" w:sz="0" w:space="0" w:color="auto" w:frame="1"/>
-        </w:rPr>
-        <w:t xml:space="preserve"> Invested</w:t>
+        <w:t xml:space="preserve">SmartCash Invested</w:t>
       </w:r>
     </w:p>
     <w:p>
@@ -728,7 +822,7 @@
 </file>
 
 <file path=word/styles.xml><?xml version="1.0" encoding="utf-8"?>
-<w:styles xmlns:mc="http://schemas.openxmlformats.org/markup-compatibility/2006" xmlns:r="http://schemas.openxmlformats.org/officeDocument/2006/relationships" xmlns:w="http://schemas.openxmlformats.org/wordprocessingml/2006/main" xmlns:w14="http://schemas.microsoft.com/office/word/2010/wordml" xmlns:w15="http://schemas.microsoft.com/office/word/2012/wordml" mc:Ignorable="w14 w15">
+<w:styles xmlns:mc="http://schemas.openxmlformats.org/markup-compatibility/2006" xmlns:r="http://schemas.openxmlformats.org/officeDocument/2006/relationships" xmlns:w="http://schemas.openxmlformats.org/wordprocessingml/2006/main" xmlns:w14="http://schemas.microsoft.com/office/word/2010/wordml" xmlns:w15="http://schemas.microsoft.com/office/word/2012/wordml" xmlns:w16cid="http://schemas.microsoft.com/office/word/2016/wordml/cid" xmlns:w16se="http://schemas.microsoft.com/office/word/2015/wordml/symex" mc:Ignorable="w14 w15 w16se w16cid">
   <w:docDefaults>
     <w:rPrDefault>
       <w:rPr>
@@ -744,7 +838,7 @@
       </w:pPr>
     </w:pPrDefault>
   </w:docDefaults>
-  <w:latentStyles w:defLockedState="0" w:defUIPriority="99" w:defSemiHidden="0" w:defUnhideWhenUsed="0" w:defQFormat="0" w:count="371">
+  <w:latentStyles w:defLockedState="0" w:defUIPriority="99" w:defSemiHidden="0" w:defUnhideWhenUsed="0" w:defQFormat="0" w:count="375">
     <w:lsdException w:name="Normal" w:uiPriority="0" w:qFormat="1"/>
     <w:lsdException w:name="heading 1" w:uiPriority="9" w:qFormat="1"/>
     <w:lsdException w:name="heading 2" w:semiHidden="1" w:uiPriority="9" w:unhideWhenUsed="1" w:qFormat="1"/>
@@ -850,7 +944,6 @@
     <w:lsdException w:name="HTML Sample" w:semiHidden="1" w:unhideWhenUsed="1"/>
     <w:lsdException w:name="HTML Typewriter" w:semiHidden="1" w:unhideWhenUsed="1"/>
     <w:lsdException w:name="HTML Variable" w:semiHidden="1" w:unhideWhenUsed="1"/>
-    <w:lsdException w:name="Normal Table" w:semiHidden="1" w:unhideWhenUsed="1"/>
     <w:lsdException w:name="annotation subject" w:semiHidden="1" w:unhideWhenUsed="1"/>
     <w:lsdException w:name="No List" w:semiHidden="1" w:unhideWhenUsed="1"/>
     <w:lsdException w:name="Outline List 1" w:semiHidden="1" w:unhideWhenUsed="1"/>
@@ -894,10 +987,8 @@
     <w:lsdException w:name="Table Elegant" w:semiHidden="1" w:unhideWhenUsed="1"/>
     <w:lsdException w:name="Table Professional" w:semiHidden="1" w:unhideWhenUsed="1"/>
     <w:lsdException w:name="Table Subtle 1" w:semiHidden="1" w:unhideWhenUsed="1"/>
-    <w:lsdException w:name="Table Subtle 2" w:semiHidden="1" w:unhideWhenUsed="1"/>
     <w:lsdException w:name="Table Web 1" w:semiHidden="1" w:unhideWhenUsed="1"/>
     <w:lsdException w:name="Table Web 2" w:semiHidden="1" w:unhideWhenUsed="1"/>
-    <w:lsdException w:name="Table Web 3" w:semiHidden="1" w:unhideWhenUsed="1"/>
     <w:lsdException w:name="Balloon Text" w:semiHidden="1" w:unhideWhenUsed="1"/>
     <w:lsdException w:name="Table Grid" w:uiPriority="39"/>
     <w:lsdException w:name="Table Theme" w:semiHidden="1" w:unhideWhenUsed="1"/>
@@ -1116,6 +1207,10 @@
     <w:lsdException w:name="List Table 5 Dark Accent 6" w:uiPriority="50"/>
     <w:lsdException w:name="List Table 6 Colorful Accent 6" w:uiPriority="51"/>
     <w:lsdException w:name="List Table 7 Colorful Accent 6" w:uiPriority="52"/>
+    <w:lsdException w:name="Mention" w:semiHidden="1" w:unhideWhenUsed="1"/>
+    <w:lsdException w:name="Smart Hyperlink" w:semiHidden="1" w:unhideWhenUsed="1"/>
+    <w:lsdException w:name="Hashtag" w:semiHidden="1" w:unhideWhenUsed="1"/>
+    <w:lsdException w:name="Unresolved Mention" w:semiHidden="1" w:unhideWhenUsed="1"/>
   </w:latentStyles>
   <w:style w:type="paragraph" w:default="1" w:styleId="Normal">
     <w:name w:val="Normal"/>

</xml_diff>